<commit_message>
feat: flux de cadastro e login completo e melhoria na monografia
</commit_message>
<xml_diff>
--- a/Doc/Trabalho de Graduação.docx
+++ b/Doc/Trabalho de Graduação.docx
@@ -5587,12 +5587,14 @@
         <w:tc>
           <w:tcPr>
             <w:tcW w:w="3020" w:type="dxa"/>
+            <w:vAlign w:val="center"/>
           </w:tcPr>
           <w:p>
             <w:pPr>
               <w:pStyle w:val="PargrafodaLista"/>
               <w:spacing w:line="360" w:lineRule="auto"/>
               <w:ind w:left="0"/>
+              <w:jc w:val="center"/>
               <w:rPr>
                 <w:rFonts w:ascii="Arial" w:hAnsi="Arial" w:cs="Arial"/>
                 <w:sz w:val="20"/>
@@ -5604,12 +5606,14 @@
         <w:tc>
           <w:tcPr>
             <w:tcW w:w="3020" w:type="dxa"/>
+            <w:vAlign w:val="center"/>
           </w:tcPr>
           <w:p>
             <w:pPr>
               <w:pStyle w:val="PargrafodaLista"/>
               <w:spacing w:line="360" w:lineRule="auto"/>
               <w:ind w:left="0"/>
+              <w:jc w:val="center"/>
               <w:rPr>
                 <w:rFonts w:ascii="Arial" w:hAnsi="Arial" w:cs="Arial"/>
                 <w:b/>
@@ -5631,12 +5635,14 @@
         <w:tc>
           <w:tcPr>
             <w:tcW w:w="3021" w:type="dxa"/>
+            <w:vAlign w:val="center"/>
           </w:tcPr>
           <w:p>
             <w:pPr>
               <w:pStyle w:val="PargrafodaLista"/>
               <w:spacing w:line="360" w:lineRule="auto"/>
               <w:ind w:left="0"/>
+              <w:jc w:val="center"/>
               <w:rPr>
                 <w:rFonts w:ascii="Arial" w:hAnsi="Arial" w:cs="Arial"/>
                 <w:b/>
@@ -5670,6 +5676,7 @@
               <w:pStyle w:val="PargrafodaLista"/>
               <w:spacing w:line="360" w:lineRule="auto"/>
               <w:ind w:left="0"/>
+              <w:jc w:val="center"/>
               <w:rPr>
                 <w:rFonts w:ascii="Arial" w:hAnsi="Arial" w:cs="Arial"/>
                 <w:sz w:val="20"/>
@@ -5694,6 +5701,7 @@
           <w:p>
             <w:pPr>
               <w:spacing w:line="360" w:lineRule="auto"/>
+              <w:jc w:val="center"/>
               <w:rPr>
                 <w:rFonts w:ascii="Arial" w:hAnsi="Arial" w:cs="Arial"/>
                 <w:sz w:val="20"/>
@@ -5713,12 +5721,14 @@
         <w:tc>
           <w:tcPr>
             <w:tcW w:w="3021" w:type="dxa"/>
+            <w:vAlign w:val="center"/>
           </w:tcPr>
           <w:p>
             <w:pPr>
               <w:pStyle w:val="PargrafodaLista"/>
               <w:spacing w:line="360" w:lineRule="auto"/>
               <w:ind w:left="0"/>
+              <w:jc w:val="center"/>
               <w:rPr>
                 <w:rFonts w:ascii="Arial" w:hAnsi="Arial" w:cs="Arial"/>
                 <w:sz w:val="20"/>
@@ -5751,12 +5761,14 @@
         <w:tc>
           <w:tcPr>
             <w:tcW w:w="3020" w:type="dxa"/>
+            <w:vAlign w:val="center"/>
           </w:tcPr>
           <w:p>
             <w:pPr>
               <w:pStyle w:val="PargrafodaLista"/>
               <w:spacing w:line="360" w:lineRule="auto"/>
               <w:ind w:left="0"/>
+              <w:jc w:val="center"/>
               <w:rPr>
                 <w:rFonts w:ascii="Arial" w:hAnsi="Arial" w:cs="Arial"/>
                 <w:sz w:val="20"/>
@@ -5776,10 +5788,12 @@
         <w:tc>
           <w:tcPr>
             <w:tcW w:w="3020" w:type="dxa"/>
+            <w:vAlign w:val="center"/>
           </w:tcPr>
           <w:p>
             <w:pPr>
               <w:spacing w:line="360" w:lineRule="auto"/>
+              <w:jc w:val="center"/>
               <w:rPr>
                 <w:rFonts w:ascii="Arial" w:hAnsi="Arial" w:cs="Arial"/>
                 <w:sz w:val="20"/>
@@ -5792,19 +5806,30 @@
                 <w:sz w:val="20"/>
                 <w:szCs w:val="20"/>
               </w:rPr>
-              <w:t>Complexidade para alterações; agilidade limitada; limitado à uma tecnologia; limitações na entrega e integrações contínuas; lentidão; fraca confiabilidade.</w:t>
+              <w:t xml:space="preserve">Complexidade para alterações; agilidade limitada; limitado à </w:t>
+            </w:r>
+            <w:r>
+              <w:rPr>
+                <w:rFonts w:ascii="Arial" w:hAnsi="Arial" w:cs="Arial"/>
+                <w:sz w:val="20"/>
+                <w:szCs w:val="20"/>
+              </w:rPr>
+              <w:lastRenderedPageBreak/>
+              <w:t>uma tecnologia; limitações na entrega e integrações contínuas; lentidão; fraca confiabilidade.</w:t>
             </w:r>
           </w:p>
         </w:tc>
         <w:tc>
           <w:tcPr>
             <w:tcW w:w="3021" w:type="dxa"/>
+            <w:vAlign w:val="center"/>
           </w:tcPr>
           <w:p>
             <w:pPr>
               <w:pStyle w:val="PargrafodaLista"/>
               <w:spacing w:line="360" w:lineRule="auto"/>
               <w:ind w:left="0"/>
+              <w:jc w:val="center"/>
               <w:rPr>
                 <w:rFonts w:ascii="Arial" w:hAnsi="Arial" w:cs="Arial"/>
                 <w:sz w:val="20"/>
@@ -5817,7 +5842,17 @@
                 <w:sz w:val="20"/>
                 <w:szCs w:val="20"/>
               </w:rPr>
-              <w:t>Teste de integração complexo; complexidade operacional; desenvolvimento lento; grande nível de exigência de habilidade</w:t>
+              <w:lastRenderedPageBreak/>
+              <w:t xml:space="preserve">Teste de integração complexo; complexidade operacional; </w:t>
+            </w:r>
+            <w:r>
+              <w:rPr>
+                <w:rFonts w:ascii="Arial" w:hAnsi="Arial" w:cs="Arial"/>
+                <w:sz w:val="20"/>
+                <w:szCs w:val="20"/>
+              </w:rPr>
+              <w:lastRenderedPageBreak/>
+              <w:t>desenvolvimento lento; grande nível de exigência de habilidade</w:t>
             </w:r>
             <w:r>
               <w:rPr>
@@ -6116,7 +6151,7 @@
           <w:sz w:val="24"/>
           <w:szCs w:val="20"/>
         </w:rPr>
-        <w:t>Na figura 2.1 mostra como é a arquitetura do monolítico tendo apenas um banco de dados para a aplicação inteira com filtros de camadas da arquitetura, nesse caso a interface do usuário, regra de negócio e interface de acesso à dados.</w:t>
+        <w:t xml:space="preserve">Na figura 2.1 mostra como é a arquitetura do monolítico tendo apenas um banco de dados para a aplicação inteira com filtros de camadas da arquitetura, </w:t>
       </w:r>
       <w:r>
         <w:rPr>
@@ -6124,7 +6159,55 @@
           <w:sz w:val="24"/>
           <w:szCs w:val="20"/>
         </w:rPr>
-        <w:t xml:space="preserve"> E a arquitetura do micro serviço mostra que há vários serviços que roda de maneira independente e cada micro serviço com seu próprio banco, funcionando de maneira coreografada.</w:t>
+        <w:t>que no</w:t>
+      </w:r>
+      <w:r>
+        <w:rPr>
+          <w:rFonts w:ascii="Arial" w:hAnsi="Arial" w:cs="Arial"/>
+          <w:sz w:val="24"/>
+          <w:szCs w:val="20"/>
+        </w:rPr>
+        <w:t xml:space="preserve"> caso </w:t>
+      </w:r>
+      <w:r>
+        <w:rPr>
+          <w:rFonts w:ascii="Arial" w:hAnsi="Arial" w:cs="Arial"/>
+          <w:sz w:val="24"/>
+          <w:szCs w:val="20"/>
+        </w:rPr>
+        <w:t xml:space="preserve">são: </w:t>
+      </w:r>
+      <w:r>
+        <w:rPr>
+          <w:rFonts w:ascii="Arial" w:hAnsi="Arial" w:cs="Arial"/>
+          <w:sz w:val="24"/>
+          <w:szCs w:val="20"/>
+        </w:rPr>
+        <w:t>a interface do usuário, regra de negócio e interface de acesso à dados.</w:t>
+      </w:r>
+      <w:r>
+        <w:rPr>
+          <w:rFonts w:ascii="Arial" w:hAnsi="Arial" w:cs="Arial"/>
+          <w:sz w:val="24"/>
+          <w:szCs w:val="20"/>
+        </w:rPr>
+        <w:t xml:space="preserve"> E a arquitetura do micro serviço mostra que há vários serviços que </w:t>
+      </w:r>
+      <w:r>
+        <w:rPr>
+          <w:rFonts w:ascii="Arial" w:hAnsi="Arial" w:cs="Arial"/>
+          <w:sz w:val="24"/>
+          <w:szCs w:val="20"/>
+        </w:rPr>
+        <w:t>são executados</w:t>
+      </w:r>
+      <w:r>
+        <w:rPr>
+          <w:rFonts w:ascii="Arial" w:hAnsi="Arial" w:cs="Arial"/>
+          <w:sz w:val="24"/>
+          <w:szCs w:val="20"/>
+        </w:rPr>
+        <w:t xml:space="preserve"> de maneira independente e cada micro serviço com seu próprio banco, funcionando de maneira coreografada.</w:t>
       </w:r>
     </w:p>
     <w:p>
@@ -6364,7 +6447,17 @@
           <w:sz w:val="24"/>
           <w:szCs w:val="32"/>
         </w:rPr>
-        <w:t xml:space="preserve">desempenho, resultou numa solidificação da base de código </w:t>
+        <w:t xml:space="preserve">desempenho, </w:t>
+      </w:r>
+      <w:r>
+        <w:rPr>
+          <w:rFonts w:ascii="Arial" w:hAnsi="Arial" w:cs="Arial"/>
+          <w:bCs/>
+          <w:sz w:val="24"/>
+          <w:szCs w:val="32"/>
+        </w:rPr>
+        <w:lastRenderedPageBreak/>
+        <w:t xml:space="preserve">resultou numa solidificação da base de código </w:t>
       </w:r>
       <w:r>
         <w:rPr>
@@ -6404,28 +6497,6 @@
         </w:rPr>
         <w:t>.</w:t>
       </w:r>
-    </w:p>
-    <w:p>
-      <w:pPr>
-        <w:spacing w:after="0" w:line="360" w:lineRule="auto"/>
-        <w:jc w:val="both"/>
-        <w:rPr>
-          <w:rFonts w:ascii="Arial" w:hAnsi="Arial" w:cs="Arial"/>
-          <w:bCs/>
-          <w:szCs w:val="28"/>
-        </w:rPr>
-      </w:pPr>
-    </w:p>
-    <w:p>
-      <w:pPr>
-        <w:spacing w:after="0" w:line="360" w:lineRule="auto"/>
-        <w:jc w:val="both"/>
-        <w:rPr>
-          <w:rFonts w:ascii="Arial" w:hAnsi="Arial" w:cs="Arial"/>
-          <w:bCs/>
-          <w:szCs w:val="28"/>
-        </w:rPr>
-      </w:pPr>
     </w:p>
     <w:p>
       <w:pPr>
@@ -7076,13 +7147,15 @@
     </w:p>
     <w:p>
       <w:pPr>
-        <w:spacing w:after="0" w:line="360" w:lineRule="auto"/>
-        <w:ind w:firstLine="794"/>
-        <w:jc w:val="both"/>
-        <w:rPr>
-          <w:rFonts w:ascii="Arial" w:hAnsi="Arial" w:cs="Arial"/>
-          <w:sz w:val="24"/>
-          <w:szCs w:val="24"/>
+        <w:pStyle w:val="PargrafodaLista"/>
+        <w:spacing w:after="0" w:line="360" w:lineRule="auto"/>
+        <w:ind w:left="0" w:firstLine="794"/>
+        <w:jc w:val="both"/>
+        <w:rPr>
+          <w:rFonts w:ascii="Arial" w:hAnsi="Arial" w:cs="Arial"/>
+          <w:bCs/>
+          <w:sz w:val="24"/>
+          <w:szCs w:val="32"/>
         </w:rPr>
       </w:pPr>
       <w:r>
@@ -7203,6 +7276,47 @@
         </w:rPr>
         <w:t>(MICROSOFT, 2023).</w:t>
       </w:r>
+    </w:p>
+    <w:p>
+      <w:pPr>
+        <w:spacing w:after="0" w:line="360" w:lineRule="auto"/>
+        <w:jc w:val="both"/>
+        <w:rPr>
+          <w:rFonts w:ascii="Arial" w:hAnsi="Arial" w:cs="Arial"/>
+          <w:bCs/>
+          <w:sz w:val="24"/>
+          <w:szCs w:val="32"/>
+        </w:rPr>
+      </w:pPr>
+    </w:p>
+    <w:p>
+      <w:pPr>
+        <w:pStyle w:val="PargrafodaLista"/>
+        <w:numPr>
+          <w:ilvl w:val="2"/>
+          <w:numId w:val="5"/>
+        </w:numPr>
+        <w:spacing w:after="0" w:line="360" w:lineRule="auto"/>
+        <w:rPr>
+          <w:rFonts w:ascii="Arial" w:hAnsi="Arial" w:cs="Arial"/>
+          <w:b/>
+          <w:bCs/>
+          <w:sz w:val="24"/>
+          <w:szCs w:val="24"/>
+        </w:rPr>
+      </w:pPr>
+      <w:proofErr w:type="spellStart"/>
+      <w:r>
+        <w:rPr>
+          <w:rFonts w:ascii="Arial" w:hAnsi="Arial" w:cs="Arial"/>
+          <w:b/>
+          <w:bCs/>
+          <w:sz w:val="24"/>
+          <w:szCs w:val="24"/>
+        </w:rPr>
+        <w:t>SignalR</w:t>
+      </w:r>
+      <w:proofErr w:type="spellEnd"/>
     </w:p>
     <w:p>
       <w:pPr>
@@ -21388,6 +21502,10 @@
 </file>
 
 <file path=customXml/item2.xml><?xml version="1.0" encoding="utf-8"?>
+<b:Sources xmlns:b="http://schemas.openxmlformats.org/officeDocument/2006/bibliography" xmlns="http://schemas.openxmlformats.org/officeDocument/2006/bibliography" SelectedStyle="\APASixthEditionOfficeOnline.xsl" StyleName="APA" Version="6"/>
+</file>
+
+<file path=customXml/item3.xml><?xml version="1.0" encoding="utf-8"?>
 <ct:contentTypeSchema xmlns:ct="http://schemas.microsoft.com/office/2006/metadata/contentType" xmlns:ma="http://schemas.microsoft.com/office/2006/metadata/properties/metaAttributes" ct:_="" ma:_="" ma:contentTypeName="Documento" ma:contentTypeID="0x010100B7A351269FA52E4FA2454A1FD55E20BA" ma:contentTypeVersion="5" ma:contentTypeDescription="Crie um novo documento." ma:contentTypeScope="" ma:versionID="5bb508ae71a3515462940158b715ea23">
   <xsd:schema xmlns:xsd="http://www.w3.org/2001/XMLSchema" xmlns:xs="http://www.w3.org/2001/XMLSchema" xmlns:p="http://schemas.microsoft.com/office/2006/metadata/properties" xmlns:ns2="b87722ba-013c-45ad-b8c7-3206fc9d2be8" targetNamespace="http://schemas.microsoft.com/office/2006/metadata/properties" ma:root="true" ma:fieldsID="d33295acca3eaf919d58b019586e45bf" ns2:_="">
     <xsd:import namespace="b87722ba-013c-45ad-b8c7-3206fc9d2be8"/>
@@ -21537,10 +21655,6 @@
 </ct:contentTypeSchema>
 </file>
 
-<file path=customXml/item3.xml><?xml version="1.0" encoding="utf-8"?>
-<b:Sources xmlns:b="http://schemas.openxmlformats.org/officeDocument/2006/bibliography" xmlns="http://schemas.openxmlformats.org/officeDocument/2006/bibliography" SelectedStyle="\APASixthEditionOfficeOnline.xsl" StyleName="APA" Version="6"/>
-</file>
-
 <file path=customXml/itemProps1.xml><?xml version="1.0" encoding="utf-8"?>
 <ds:datastoreItem xmlns:ds="http://schemas.openxmlformats.org/officeDocument/2006/customXml" ds:itemID="{C93C95BC-7163-4C30-A2ED-DCF90BDE6F5B}">
   <ds:schemaRefs>
@@ -21550,6 +21664,14 @@
 </file>
 
 <file path=customXml/itemProps2.xml><?xml version="1.0" encoding="utf-8"?>
+<ds:datastoreItem xmlns:ds="http://schemas.openxmlformats.org/officeDocument/2006/customXml" ds:itemID="{6BB41C2C-D83A-49C8-A333-DA371626E45D}">
+  <ds:schemaRefs>
+    <ds:schemaRef ds:uri="http://schemas.openxmlformats.org/officeDocument/2006/bibliography"/>
+  </ds:schemaRefs>
+</ds:datastoreItem>
+</file>
+
+<file path=customXml/itemProps3.xml><?xml version="1.0" encoding="utf-8"?>
 <ds:datastoreItem xmlns:ds="http://schemas.openxmlformats.org/officeDocument/2006/customXml" ds:itemID="{3A0EF01D-9256-4D37-AD48-43306C845C67}">
   <ds:schemaRefs>
     <ds:schemaRef ds:uri="http://schemas.microsoft.com/office/2006/metadata/contentType"/>
@@ -21565,12 +21687,4 @@
     <ds:schemaRef ds:uri="http://schemas.microsoft.com/internal/obd"/>
   </ds:schemaRefs>
 </ds:datastoreItem>
-</file>
-
-<file path=customXml/itemProps3.xml><?xml version="1.0" encoding="utf-8"?>
-<ds:datastoreItem xmlns:ds="http://schemas.openxmlformats.org/officeDocument/2006/customXml" ds:itemID="{6BB41C2C-D83A-49C8-A333-DA371626E45D}">
-  <ds:schemaRefs>
-    <ds:schemaRef ds:uri="http://schemas.openxmlformats.org/officeDocument/2006/bibliography"/>
-  </ds:schemaRefs>
-</ds:datastoreItem>
 </file>
</xml_diff>